<commit_message>
rd_en signal for valid read value added to RAM Updated testbench, schematic and simulation
</commit_message>
<xml_diff>
--- a/Docs/Informe/Informe Progreso.docx
+++ b/Docs/Informe/Informe Progreso.docx
@@ -128,6 +128,7 @@
     </w:p>
     <w:p>
       <w:pPr>
+        <w:ind w:left="-1134" w:right="-1135"/>
         <w:rPr>
           <w:lang w:val="es-ES"/>
         </w:rPr>
@@ -139,9 +140,9 @@
         </w:rPr>
         <w:drawing>
           <wp:inline distT="0" distB="0" distL="0" distR="0">
-            <wp:extent cx="5400040" cy="3851888"/>
-            <wp:effectExtent l="0" t="0" r="0" b="0"/>
-            <wp:docPr id="1" name="Imagen 1" descr="C:\Users\FECP\Documents\Fernando\VHDL\RAM_DMA_BusMaster\Docs\Informe\Images\ram schematic.PNG"/>
+            <wp:extent cx="6772275" cy="4740593"/>
+            <wp:effectExtent l="0" t="0" r="0" b="3175"/>
+            <wp:docPr id="5" name="Imagen 5" descr="C:\Users\FECP\Documents\Fernando\VHDL\RAM_DMA_BusMaster\Docs\Informe\Images\ram schematic.PNG"/>
             <wp:cNvGraphicFramePr>
               <a:graphicFrameLocks xmlns:a="http://schemas.openxmlformats.org/drawingml/2006/main" noChangeAspect="1"/>
             </wp:cNvGraphicFramePr>
@@ -170,7 +171,7 @@
                   <pic:spPr bwMode="auto">
                     <a:xfrm>
                       <a:off x="0" y="0"/>
-                      <a:ext cx="5400040" cy="3851888"/>
+                      <a:ext cx="6780510" cy="4746357"/>
                     </a:xfrm>
                     <a:prstGeom prst="rect">
                       <a:avLst/>
@@ -263,9 +264,9 @@
         </w:rPr>
         <w:drawing>
           <wp:inline distT="0" distB="0" distL="0" distR="0">
-            <wp:extent cx="6827520" cy="925432"/>
-            <wp:effectExtent l="0" t="0" r="0" b="8255"/>
-            <wp:docPr id="3" name="Imagen 3" descr="C:\Users\FECP\Documents\Fernando\VHDL\RAM_DMA_BusMaster\Docs\Informe\Images\tb_ram write.PNG"/>
+            <wp:extent cx="6856752" cy="838200"/>
+            <wp:effectExtent l="0" t="0" r="1270" b="0"/>
+            <wp:docPr id="6" name="Imagen 6" descr="C:\Users\FECP\Documents\Fernando\VHDL\RAM_DMA_BusMaster\Docs\Informe\Images\tb_ram write.PNG"/>
             <wp:cNvGraphicFramePr>
               <a:graphicFrameLocks xmlns:a="http://schemas.openxmlformats.org/drawingml/2006/main" noChangeAspect="1"/>
             </wp:cNvGraphicFramePr>
@@ -294,7 +295,7 @@
                   <pic:spPr bwMode="auto">
                     <a:xfrm>
                       <a:off x="0" y="0"/>
-                      <a:ext cx="7146958" cy="968730"/>
+                      <a:ext cx="6868980" cy="839695"/>
                     </a:xfrm>
                     <a:prstGeom prst="rect">
                       <a:avLst/>
@@ -342,7 +343,6 @@
         <w:rPr>
           <w:lang w:val="es-ES"/>
         </w:rPr>
-        <w:lastRenderedPageBreak/>
         <w:t xml:space="preserve">Lectura: Como se aprecia, la memoria tiene una latencia de 1 ciclo de reloj para proporcionar el dato de la posición que se le indique con la dirección </w:t>
       </w:r>
       <w:proofErr w:type="spellStart"/>
@@ -353,6 +353,34 @@
         <w:t>v_addr</w:t>
       </w:r>
       <w:proofErr w:type="spellEnd"/>
+      <w:r>
+        <w:rPr>
+          <w:lang w:val="es-ES"/>
+        </w:rPr>
+        <w:t xml:space="preserve">. Para indicar que el dato presente en el puerto data es el dato leído de la RAM, se utiliza la señal </w:t>
+      </w:r>
+      <w:proofErr w:type="spellStart"/>
+      <w:r>
+        <w:rPr>
+          <w:lang w:val="es-ES"/>
+        </w:rPr>
+        <w:t>rd_en</w:t>
+      </w:r>
+      <w:proofErr w:type="spellEnd"/>
+      <w:r>
+        <w:rPr>
+          <w:lang w:val="es-ES"/>
+        </w:rPr>
+        <w:t xml:space="preserve">, que se activa cuando el dato se obtiene de la memoria tras esperar el periodo de </w:t>
+      </w:r>
+      <w:bookmarkStart w:id="0" w:name="_GoBack"/>
+      <w:bookmarkEnd w:id="0"/>
+      <w:r>
+        <w:rPr>
+          <w:lang w:val="es-ES"/>
+        </w:rPr>
+        <w:t>latencia</w:t>
+      </w:r>
     </w:p>
     <w:p>
       <w:pPr>
@@ -368,9 +396,9 @@
         </w:rPr>
         <w:drawing>
           <wp:inline distT="0" distB="0" distL="0" distR="0">
-            <wp:extent cx="6819900" cy="984260"/>
-            <wp:effectExtent l="0" t="0" r="0" b="6350"/>
-            <wp:docPr id="4" name="Imagen 4" descr="C:\Users\FECP\Documents\Fernando\VHDL\RAM_DMA_BusMaster\Docs\Informe\Images\tb_ram read.PNG"/>
+            <wp:extent cx="6900276" cy="904875"/>
+            <wp:effectExtent l="0" t="0" r="0" b="0"/>
+            <wp:docPr id="7" name="Imagen 7" descr="C:\Users\FECP\Documents\Fernando\VHDL\RAM_DMA_BusMaster\Docs\Informe\Images\tb_ram read.PNG"/>
             <wp:cNvGraphicFramePr>
               <a:graphicFrameLocks xmlns:a="http://schemas.openxmlformats.org/drawingml/2006/main" noChangeAspect="1"/>
             </wp:cNvGraphicFramePr>
@@ -399,7 +427,7 @@
                   <pic:spPr bwMode="auto">
                     <a:xfrm>
                       <a:off x="0" y="0"/>
-                      <a:ext cx="6857746" cy="989722"/>
+                      <a:ext cx="6905932" cy="905617"/>
                     </a:xfrm>
                     <a:prstGeom prst="rect">
                       <a:avLst/>
@@ -431,8 +459,6 @@
           <w:lang w:val="es-ES"/>
         </w:rPr>
       </w:pPr>
-      <w:bookmarkStart w:id="0" w:name="_GoBack"/>
-      <w:bookmarkEnd w:id="0"/>
     </w:p>
     <w:p>
       <w:pPr>
@@ -595,7 +621,14 @@
         <w:rPr>
           <w:lang w:val="es-ES"/>
         </w:rPr>
-        <w:t>, en las direcciones indicadas</w:t>
+        <w:t xml:space="preserve">, en las </w:t>
+      </w:r>
+      <w:r>
+        <w:rPr>
+          <w:lang w:val="es-ES"/>
+        </w:rPr>
+        <w:lastRenderedPageBreak/>
+        <w:t>direcciones indicadas</w:t>
       </w:r>
       <w:r>
         <w:rPr>
@@ -659,7 +692,6 @@
         <w:rPr>
           <w:lang w:val="es-ES"/>
         </w:rPr>
-        <w:lastRenderedPageBreak/>
         <w:t>A[</w:t>
       </w:r>
       <w:proofErr w:type="gramEnd"/>
@@ -1767,6 +1799,7 @@
         <w:rPr>
           <w:lang w:val="es-ES"/>
         </w:rPr>
+        <w:lastRenderedPageBreak/>
         <w:t>Para que el sistema funcione como maestro del bus, se deberán programar los registros SRC, DST y LEN con los valores deseados. Luego se deberá programar CTRL, poniendo el bit 0 a 1 (y el resto a los valores deseados).</w:t>
       </w:r>
     </w:p>
@@ -1807,7 +1840,6 @@
         <w:rPr>
           <w:lang w:val="es-ES"/>
         </w:rPr>
-        <w:lastRenderedPageBreak/>
         <w:t>Elabore un informe de las tareas realizadas describiendo tanto el diseño de la aplicación como del test-</w:t>
       </w:r>
       <w:proofErr w:type="spellStart"/>

</xml_diff>

<commit_message>
DMA extension DMA FSM created. Synthesis errors. 1's complement missing. Top creation RAM refactoring
Signed-off-by: Fernando <fecp@gmv.com>
</commit_message>
<xml_diff>
--- a/Docs/Informe/Informe Progreso.docx
+++ b/Docs/Informe/Informe Progreso.docx
@@ -140,9 +140,9 @@
         </w:rPr>
         <w:drawing>
           <wp:inline distT="0" distB="0" distL="0" distR="0">
-            <wp:extent cx="6772275" cy="4740593"/>
-            <wp:effectExtent l="0" t="0" r="0" b="3175"/>
-            <wp:docPr id="5" name="Imagen 5" descr="C:\Users\FECP\Documents\Fernando\VHDL\RAM_DMA_BusMaster\Docs\Informe\Images\ram schematic.PNG"/>
+            <wp:extent cx="6810375" cy="4776253"/>
+            <wp:effectExtent l="0" t="0" r="0" b="5715"/>
+            <wp:docPr id="3" name="Imagen 3" descr="C:\Users\FECP\Documents\Fernando\VHDL\RAM_DMA_BusMaster\Docs\Informe\Images\ram schematic.PNG"/>
             <wp:cNvGraphicFramePr>
               <a:graphicFrameLocks xmlns:a="http://schemas.openxmlformats.org/drawingml/2006/main" noChangeAspect="1"/>
             </wp:cNvGraphicFramePr>
@@ -150,7 +150,7 @@
               <a:graphicData uri="http://schemas.openxmlformats.org/drawingml/2006/picture">
                 <pic:pic xmlns:pic="http://schemas.openxmlformats.org/drawingml/2006/picture">
                   <pic:nvPicPr>
-                    <pic:cNvPr id="0" name="Picture 1" descr="C:\Users\FECP\Documents\Fernando\VHDL\RAM_DMA_BusMaster\Docs\Informe\Images\ram schematic.PNG"/>
+                    <pic:cNvPr id="0" name="Picture 2" descr="C:\Users\FECP\Documents\Fernando\VHDL\RAM_DMA_BusMaster\Docs\Informe\Images\ram schematic.PNG"/>
                     <pic:cNvPicPr>
                       <a:picLocks noChangeAspect="1" noChangeArrowheads="1"/>
                     </pic:cNvPicPr>
@@ -171,7 +171,7 @@
                   <pic:spPr bwMode="auto">
                     <a:xfrm>
                       <a:off x="0" y="0"/>
-                      <a:ext cx="6780510" cy="4746357"/>
+                      <a:ext cx="6833953" cy="4792788"/>
                     </a:xfrm>
                     <a:prstGeom prst="rect">
                       <a:avLst/>
@@ -264,9 +264,9 @@
         </w:rPr>
         <w:drawing>
           <wp:inline distT="0" distB="0" distL="0" distR="0">
-            <wp:extent cx="6856752" cy="838200"/>
-            <wp:effectExtent l="0" t="0" r="1270" b="0"/>
-            <wp:docPr id="6" name="Imagen 6" descr="C:\Users\FECP\Documents\Fernando\VHDL\RAM_DMA_BusMaster\Docs\Informe\Images\tb_ram write.PNG"/>
+            <wp:extent cx="6869354" cy="781050"/>
+            <wp:effectExtent l="0" t="0" r="8255" b="0"/>
+            <wp:docPr id="1" name="Imagen 1" descr="C:\Users\FECP\Documents\Fernando\VHDL\RAM_DMA_BusMaster\Docs\Informe\Images\tb_ram write.PNG"/>
             <wp:cNvGraphicFramePr>
               <a:graphicFrameLocks xmlns:a="http://schemas.openxmlformats.org/drawingml/2006/main" noChangeAspect="1"/>
             </wp:cNvGraphicFramePr>
@@ -274,7 +274,7 @@
               <a:graphicData uri="http://schemas.openxmlformats.org/drawingml/2006/picture">
                 <pic:pic xmlns:pic="http://schemas.openxmlformats.org/drawingml/2006/picture">
                   <pic:nvPicPr>
-                    <pic:cNvPr id="0" name="Picture 2" descr="C:\Users\FECP\Documents\Fernando\VHDL\RAM_DMA_BusMaster\Docs\Informe\Images\tb_ram write.PNG"/>
+                    <pic:cNvPr id="0" name="Picture 1" descr="C:\Users\FECP\Documents\Fernando\VHDL\RAM_DMA_BusMaster\Docs\Informe\Images\tb_ram write.PNG"/>
                     <pic:cNvPicPr>
                       <a:picLocks noChangeAspect="1" noChangeArrowheads="1"/>
                     </pic:cNvPicPr>
@@ -295,7 +295,7 @@
                   <pic:spPr bwMode="auto">
                     <a:xfrm>
                       <a:off x="0" y="0"/>
-                      <a:ext cx="6868980" cy="839695"/>
+                      <a:ext cx="6878962" cy="782142"/>
                     </a:xfrm>
                     <a:prstGeom prst="rect">
                       <a:avLst/>
@@ -371,7 +371,13 @@
         <w:rPr>
           <w:lang w:val="es-ES"/>
         </w:rPr>
-        <w:t xml:space="preserve">, que se activa cuando el dato se obtiene de la memoria tras esperar el periodo de </w:t>
+        <w:t xml:space="preserve">, que se activa </w:t>
+      </w:r>
+      <w:r>
+        <w:rPr>
+          <w:lang w:val="es-ES"/>
+        </w:rPr>
+        <w:t xml:space="preserve">a nivel bajo </w:t>
       </w:r>
       <w:bookmarkStart w:id="0" w:name="_GoBack"/>
       <w:bookmarkEnd w:id="0"/>
@@ -379,7 +385,7 @@
         <w:rPr>
           <w:lang w:val="es-ES"/>
         </w:rPr>
-        <w:t>latencia</w:t>
+        <w:t>cuando el dato se obtiene de la memoria tras esperar el periodo de latencia</w:t>
       </w:r>
     </w:p>
     <w:p>
@@ -396,9 +402,9 @@
         </w:rPr>
         <w:drawing>
           <wp:inline distT="0" distB="0" distL="0" distR="0">
-            <wp:extent cx="6900276" cy="904875"/>
+            <wp:extent cx="6821124" cy="790575"/>
             <wp:effectExtent l="0" t="0" r="0" b="0"/>
-            <wp:docPr id="7" name="Imagen 7" descr="C:\Users\FECP\Documents\Fernando\VHDL\RAM_DMA_BusMaster\Docs\Informe\Images\tb_ram read.PNG"/>
+            <wp:docPr id="4" name="Imagen 4" descr="C:\Users\FECP\Documents\Fernando\VHDL\RAM_DMA_BusMaster\Docs\Informe\Images\tb_ram read.PNG"/>
             <wp:cNvGraphicFramePr>
               <a:graphicFrameLocks xmlns:a="http://schemas.openxmlformats.org/drawingml/2006/main" noChangeAspect="1"/>
             </wp:cNvGraphicFramePr>
@@ -427,7 +433,7 @@
                   <pic:spPr bwMode="auto">
                     <a:xfrm>
                       <a:off x="0" y="0"/>
-                      <a:ext cx="6905932" cy="905617"/>
+                      <a:ext cx="6838962" cy="792642"/>
                     </a:xfrm>
                     <a:prstGeom prst="rect">
                       <a:avLst/>
@@ -621,32 +627,26 @@
         <w:rPr>
           <w:lang w:val="es-ES"/>
         </w:rPr>
-        <w:t xml:space="preserve">, en las </w:t>
-      </w:r>
+        <w:t>, en las direcciones indicadas</w:t>
+      </w:r>
+      <w:r>
+        <w:rPr>
+          <w:lang w:val="es-ES"/>
+        </w:rPr>
+        <w:t>. Bajo petición, podrá funcionar como maestro del bus, invirtiendo el rol, y realizando operaciones de lectura o escritura directamente.</w:t>
+      </w:r>
+    </w:p>
+    <w:p>
+      <w:pPr>
+        <w:rPr>
+          <w:lang w:val="es-ES"/>
+        </w:rPr>
+      </w:pPr>
       <w:r>
         <w:rPr>
           <w:lang w:val="es-ES"/>
         </w:rPr>
         <w:lastRenderedPageBreak/>
-        <w:t>direcciones indicadas</w:t>
-      </w:r>
-      <w:r>
-        <w:rPr>
-          <w:lang w:val="es-ES"/>
-        </w:rPr>
-        <w:t>. Bajo petición, podrá funcionar como maestro del bus, invirtiendo el rol, y realizando operaciones de lectura o escritura directamente.</w:t>
-      </w:r>
-    </w:p>
-    <w:p>
-      <w:pPr>
-        <w:rPr>
-          <w:lang w:val="es-ES"/>
-        </w:rPr>
-      </w:pPr>
-      <w:r>
-        <w:rPr>
-          <w:lang w:val="es-ES"/>
-        </w:rPr>
         <w:t>La descripción del interfaz es la siguiente (los terminales precedidos por ‘/’ son activos a nivel bajo, las entradas/salidas son descritas desde el punto de vista del sistema a diseñar):</w:t>
       </w:r>
     </w:p>
@@ -1799,20 +1799,20 @@
         <w:rPr>
           <w:lang w:val="es-ES"/>
         </w:rPr>
+        <w:t>Para que el sistema funcione como maestro del bus, se deberán programar los registros SRC, DST y LEN con los valores deseados. Luego se deberá programar CTRL, poniendo el bit 0 a 1 (y el resto a los valores deseados).</w:t>
+      </w:r>
+    </w:p>
+    <w:p>
+      <w:pPr>
+        <w:rPr>
+          <w:lang w:val="es-ES"/>
+        </w:rPr>
+      </w:pPr>
+      <w:r>
+        <w:rPr>
+          <w:lang w:val="es-ES"/>
+        </w:rPr>
         <w:lastRenderedPageBreak/>
-        <w:t>Para que el sistema funcione como maestro del bus, se deberán programar los registros SRC, DST y LEN con los valores deseados. Luego se deberá programar CTRL, poniendo el bit 0 a 1 (y el resto a los valores deseados).</w:t>
-      </w:r>
-    </w:p>
-    <w:p>
-      <w:pPr>
-        <w:rPr>
-          <w:lang w:val="es-ES"/>
-        </w:rPr>
-      </w:pPr>
-      <w:r>
-        <w:rPr>
-          <w:lang w:val="es-ES"/>
-        </w:rPr>
         <w:t>Codifique el sistema diseñado en VHDL. Añada si lo considera necesario las líneas de control que considere. Codifique también el test-</w:t>
       </w:r>
       <w:proofErr w:type="spellStart"/>

</xml_diff>